<commit_message>
added schedule, need delegations clarified
</commit_message>
<xml_diff>
--- a/backend/documentation/design/03-31 F Contract Cards.docx
+++ b/backend/documentation/design/03-31 F Contract Cards.docx
@@ -1,6 +1,6 @@
 
 <file path=word/document.xml><?xml version="1.0" encoding="utf-8"?>
-<w:document xmlns:wpc="http://schemas.microsoft.com/office/word/2010/wordprocessingCanvas" xmlns:cx="http://schemas.microsoft.com/office/drawing/2014/chartex" xmlns:cx1="http://schemas.microsoft.com/office/drawing/2015/9/8/chartex" xmlns:cx2="http://schemas.microsoft.com/office/drawing/2015/10/21/chartex" xmlns:cx3="http://schemas.microsoft.com/office/drawing/2016/5/9/chartex" xmlns:cx4="http://schemas.microsoft.com/office/drawing/2016/5/10/chartex" xmlns:cx5="http://schemas.microsoft.com/office/drawing/2016/5/11/chartex" xmlns:mc="http://schemas.openxmlformats.org/markup-compatibility/2006" xmlns:o="urn:schemas-microsoft-com:office:office" xmlns:r="http://schemas.openxmlformats.org/officeDocument/2006/relationships" xmlns:m="http://schemas.openxmlformats.org/officeDocument/2006/math" xmlns:v="urn:schemas-microsoft-com:vml" xmlns:wp14="http://schemas.microsoft.com/office/word/2010/wordprocessingDrawing" xmlns:wp="http://schemas.openxmlformats.org/drawingml/2006/wordprocessingDrawing" xmlns:w10="urn:schemas-microsoft-com:office:word" xmlns:w="http://schemas.openxmlformats.org/wordprocessingml/2006/main" xmlns:w14="http://schemas.microsoft.com/office/word/2010/wordml" xmlns:w15="http://schemas.microsoft.com/office/word/2012/wordml" xmlns:w16se="http://schemas.microsoft.com/office/word/2015/wordml/symex" xmlns:wpg="http://schemas.microsoft.com/office/word/2010/wordprocessingGroup" xmlns:wpi="http://schemas.microsoft.com/office/word/2010/wordprocessingInk" xmlns:wne="http://schemas.microsoft.com/office/word/2006/wordml" xmlns:wps="http://schemas.microsoft.com/office/word/2010/wordprocessingShape" mc:Ignorable="w14 w15 w16se wp14">
+<w:document xmlns:wpc="http://schemas.microsoft.com/office/word/2010/wordprocessingCanvas" xmlns:cx="http://schemas.microsoft.com/office/drawing/2014/chartex" xmlns:cx1="http://schemas.microsoft.com/office/drawing/2015/9/8/chartex" xmlns:cx2="http://schemas.microsoft.com/office/drawing/2015/10/21/chartex" xmlns:cx3="http://schemas.microsoft.com/office/drawing/2016/5/9/chartex" xmlns:cx4="http://schemas.microsoft.com/office/drawing/2016/5/10/chartex" xmlns:cx5="http://schemas.microsoft.com/office/drawing/2016/5/11/chartex" xmlns:cx6="http://schemas.microsoft.com/office/drawing/2016/5/12/chartex" xmlns:cx7="http://schemas.microsoft.com/office/drawing/2016/5/13/chartex" xmlns:cx8="http://schemas.microsoft.com/office/drawing/2016/5/14/chartex" xmlns:mc="http://schemas.openxmlformats.org/markup-compatibility/2006" xmlns:o="urn:schemas-microsoft-com:office:office" xmlns:r="http://schemas.openxmlformats.org/officeDocument/2006/relationships" xmlns:m="http://schemas.openxmlformats.org/officeDocument/2006/math" xmlns:v="urn:schemas-microsoft-com:vml" xmlns:wp14="http://schemas.microsoft.com/office/word/2010/wordprocessingDrawing" xmlns:wp="http://schemas.openxmlformats.org/drawingml/2006/wordprocessingDrawing" xmlns:w10="urn:schemas-microsoft-com:office:word" xmlns:w="http://schemas.openxmlformats.org/wordprocessingml/2006/main" xmlns:w14="http://schemas.microsoft.com/office/word/2010/wordml" xmlns:w15="http://schemas.microsoft.com/office/word/2012/wordml" xmlns:w16se="http://schemas.microsoft.com/office/word/2015/wordml/symex" xmlns:wpg="http://schemas.microsoft.com/office/word/2010/wordprocessingGroup" xmlns:wpi="http://schemas.microsoft.com/office/word/2010/wordprocessingInk" xmlns:wne="http://schemas.microsoft.com/office/word/2006/wordml" xmlns:wps="http://schemas.microsoft.com/office/word/2010/wordprocessingShape" mc:Ignorable="w14 w15 w16se wp14">
   <w:body>
     <w:tbl>
       <w:tblPr>
@@ -2244,7 +2244,106 @@
           <w:p>
             <w:pPr>
               <w:rPr>
-                <w:b/>
+                <w:bCs/>
+              </w:rPr>
+            </w:pPr>
+            <w:r>
+              <w:rPr>
+                <w:bCs/>
+              </w:rPr>
+              <w:t>28. Visualize Script Requests</w:t>
+            </w:r>
+          </w:p>
+          <w:p>
+            <w:pPr>
+              <w:rPr>
+                <w:bCs/>
+              </w:rPr>
+            </w:pPr>
+            <w:r>
+              <w:rPr>
+                <w:bCs/>
+              </w:rPr>
+              <w:t xml:space="preserve">   - Accept Script Modifications</w:t>
+            </w:r>
+          </w:p>
+          <w:p>
+            <w:pPr>
+              <w:rPr>
+                <w:bCs/>
+              </w:rPr>
+            </w:pPr>
+            <w:r>
+              <w:rPr>
+                <w:bCs/>
+              </w:rPr>
+              <w:t xml:space="preserve">   - Accept Input Parameters</w:t>
+            </w:r>
+          </w:p>
+          <w:p>
+            <w:pPr>
+              <w:rPr>
+                <w:bCs/>
+              </w:rPr>
+            </w:pPr>
+            <w:r>
+              <w:rPr>
+                <w:bCs/>
+              </w:rPr>
+              <w:t xml:space="preserve">   - Accept Link to Script</w:t>
+            </w:r>
+          </w:p>
+          <w:p>
+            <w:pPr>
+              <w:rPr>
+                <w:bCs/>
+              </w:rPr>
+            </w:pPr>
+            <w:r>
+              <w:rPr>
+                <w:bCs/>
+              </w:rPr>
+              <w:t>29. Visualize PDML Modifications</w:t>
+            </w:r>
+          </w:p>
+          <w:p>
+            <w:pPr>
+              <w:rPr>
+                <w:bCs/>
+              </w:rPr>
+            </w:pPr>
+            <w:r>
+              <w:rPr>
+                <w:bCs/>
+              </w:rPr>
+              <w:t xml:space="preserve">   - Revert PDML to Historical Copy</w:t>
+            </w:r>
+          </w:p>
+          <w:p>
+            <w:pPr>
+              <w:rPr>
+                <w:bCs/>
+              </w:rPr>
+            </w:pPr>
+            <w:r>
+              <w:rPr>
+                <w:bCs/>
+              </w:rPr>
+              <w:t xml:space="preserve">   - Accept PDML Chang</w:t>
+            </w:r>
+            <w:bookmarkStart w:id="0" w:name="_GoBack"/>
+            <w:bookmarkEnd w:id="0"/>
+            <w:r>
+              <w:rPr>
+                <w:bCs/>
+              </w:rPr>
+              <w:t>es</w:t>
+            </w:r>
+          </w:p>
+          <w:p>
+            <w:pPr>
+              <w:rPr>
+                <w:bCs/>
               </w:rPr>
             </w:pPr>
           </w:p>
@@ -2307,6 +2406,32 @@
             </w:r>
           </w:p>
           <w:p/>
+          <w:p>
+            <w:r>
+              <w:t>Hook (14)</w:t>
+            </w:r>
+          </w:p>
+          <w:p>
+            <w:r>
+              <w:t>Hook (14)</w:t>
+            </w:r>
+          </w:p>
+          <w:p>
+            <w:r>
+              <w:t>Hook (14)</w:t>
+            </w:r>
+          </w:p>
+          <w:p/>
+          <w:p>
+            <w:r>
+              <w:t>PDML (18)</w:t>
+            </w:r>
+          </w:p>
+          <w:p>
+            <w:r>
+              <w:t>PDML (18)</w:t>
+            </w:r>
+          </w:p>
         </w:tc>
       </w:tr>
       <w:tr>
@@ -2908,15 +3033,24 @@
             <w:r>
               <w:t>GUI</w:t>
             </w:r>
+            <w:r>
+              <w:t xml:space="preserve"> (28)</w:t>
+            </w:r>
           </w:p>
           <w:p>
             <w:r>
               <w:t>GUI</w:t>
             </w:r>
+            <w:r>
+              <w:t xml:space="preserve"> (28)</w:t>
+            </w:r>
           </w:p>
           <w:p>
             <w:r>
               <w:t>GUI</w:t>
+            </w:r>
+            <w:r>
+              <w:t xml:space="preserve"> (28)</w:t>
             </w:r>
           </w:p>
           <w:p/>
@@ -2968,10 +3102,7 @@
               <w:t>Contains path to Script, Field to modify, and input parameters to Script’s algorithm</w:t>
             </w:r>
             <w:r>
-              <w:t xml:space="preserve"> </w:t>
-            </w:r>
-            <w:r>
-              <w:t>(</w:t>
+              <w:t xml:space="preserve"> (</w:t>
             </w:r>
             <w:r>
               <w:rPr>
@@ -3072,6 +3203,7 @@
               <w:rPr>
                 <w:b/>
               </w:rPr>
+              <w:lastRenderedPageBreak/>
               <w:t>Contracts:</w:t>
             </w:r>
           </w:p>
@@ -3224,7 +3356,6 @@
           </w:p>
           <w:p>
             <w:r>
-              <w:lastRenderedPageBreak/>
               <w:t xml:space="preserve">Contains one </w:t>
             </w:r>
             <w:proofErr w:type="spellStart"/>
@@ -3540,6 +3671,9 @@
             <w:r>
               <w:t>GUI</w:t>
             </w:r>
+            <w:r>
+              <w:t xml:space="preserve"> (29)</w:t>
+            </w:r>
           </w:p>
         </w:tc>
       </w:tr>
@@ -4243,7 +4377,6 @@
               <w:rPr>
                 <w:bCs/>
               </w:rPr>
-              <w:lastRenderedPageBreak/>
               <w:t xml:space="preserve">   - Visualize Field</w:t>
             </w:r>
           </w:p>
@@ -4296,7 +4429,6 @@
               <w:rPr>
                 <w:b/>
               </w:rPr>
-              <w:lastRenderedPageBreak/>
               <w:t>Collaborations</w:t>
             </w:r>
             <w:r>
@@ -4339,7 +4471,6 @@
           </w:p>
           <w:p>
             <w:r>
-              <w:lastRenderedPageBreak/>
               <w:t>Rule (2</w:t>
             </w:r>
             <w:r>
@@ -4373,7 +4504,6 @@
               <w:rPr>
                 <w:b/>
               </w:rPr>
-              <w:lastRenderedPageBreak/>
               <w:t>Comments:</w:t>
             </w:r>
           </w:p>
@@ -4999,13 +5129,7 @@
               <w:rPr>
                 <w:b/>
               </w:rPr>
-              <w:t xml:space="preserve">Private </w:t>
-            </w:r>
-            <w:r>
-              <w:rPr>
-                <w:b/>
-              </w:rPr>
-              <w:t>R</w:t>
+              <w:t>Private R</w:t>
             </w:r>
             <w:r>
               <w:rPr>
@@ -5083,8 +5207,6 @@
             <w:r>
               <w:t>Hook (15)</w:t>
             </w:r>
-            <w:bookmarkStart w:id="0" w:name="_GoBack"/>
-            <w:bookmarkEnd w:id="0"/>
           </w:p>
         </w:tc>
       </w:tr>
@@ -5226,6 +5348,7 @@
               <w:rPr>
                 <w:b/>
               </w:rPr>
+              <w:lastRenderedPageBreak/>
               <w:t>Contracts:</w:t>
             </w:r>
           </w:p>
@@ -5373,7 +5496,6 @@
           </w:p>
           <w:p>
             <w:r>
-              <w:lastRenderedPageBreak/>
               <w:t>External tool to Formatter Protocol System (FPS)</w:t>
             </w:r>
           </w:p>
@@ -5393,7 +5515,7 @@
 </file>
 
 <file path=word/numbering.xml><?xml version="1.0" encoding="utf-8"?>
-<w:numbering xmlns:wpc="http://schemas.microsoft.com/office/word/2010/wordprocessingCanvas" xmlns:cx="http://schemas.microsoft.com/office/drawing/2014/chartex" xmlns:cx1="http://schemas.microsoft.com/office/drawing/2015/9/8/chartex" xmlns:cx2="http://schemas.microsoft.com/office/drawing/2015/10/21/chartex" xmlns:cx3="http://schemas.microsoft.com/office/drawing/2016/5/9/chartex" xmlns:cx4="http://schemas.microsoft.com/office/drawing/2016/5/10/chartex" xmlns:cx5="http://schemas.microsoft.com/office/drawing/2016/5/11/chartex" xmlns:mc="http://schemas.openxmlformats.org/markup-compatibility/2006" xmlns:o="urn:schemas-microsoft-com:office:office" xmlns:r="http://schemas.openxmlformats.org/officeDocument/2006/relationships" xmlns:m="http://schemas.openxmlformats.org/officeDocument/2006/math" xmlns:v="urn:schemas-microsoft-com:vml" xmlns:wp14="http://schemas.microsoft.com/office/word/2010/wordprocessingDrawing" xmlns:wp="http://schemas.openxmlformats.org/drawingml/2006/wordprocessingDrawing" xmlns:w10="urn:schemas-microsoft-com:office:word" xmlns:w="http://schemas.openxmlformats.org/wordprocessingml/2006/main" xmlns:w14="http://schemas.microsoft.com/office/word/2010/wordml" xmlns:w15="http://schemas.microsoft.com/office/word/2012/wordml" xmlns:w16se="http://schemas.microsoft.com/office/word/2015/wordml/symex" xmlns:wpg="http://schemas.microsoft.com/office/word/2010/wordprocessingGroup" xmlns:wpi="http://schemas.microsoft.com/office/word/2010/wordprocessingInk" xmlns:wne="http://schemas.microsoft.com/office/word/2006/wordml" xmlns:wps="http://schemas.microsoft.com/office/word/2010/wordprocessingShape" mc:Ignorable="w14 w15 w16se wp14">
+<w:numbering xmlns:wpc="http://schemas.microsoft.com/office/word/2010/wordprocessingCanvas" xmlns:cx="http://schemas.microsoft.com/office/drawing/2014/chartex" xmlns:cx1="http://schemas.microsoft.com/office/drawing/2015/9/8/chartex" xmlns:cx2="http://schemas.microsoft.com/office/drawing/2015/10/21/chartex" xmlns:cx3="http://schemas.microsoft.com/office/drawing/2016/5/9/chartex" xmlns:cx4="http://schemas.microsoft.com/office/drawing/2016/5/10/chartex" xmlns:cx5="http://schemas.microsoft.com/office/drawing/2016/5/11/chartex" xmlns:cx6="http://schemas.microsoft.com/office/drawing/2016/5/12/chartex" xmlns:cx7="http://schemas.microsoft.com/office/drawing/2016/5/13/chartex" xmlns:cx8="http://schemas.microsoft.com/office/drawing/2016/5/14/chartex" xmlns:mc="http://schemas.openxmlformats.org/markup-compatibility/2006" xmlns:o="urn:schemas-microsoft-com:office:office" xmlns:r="http://schemas.openxmlformats.org/officeDocument/2006/relationships" xmlns:m="http://schemas.openxmlformats.org/officeDocument/2006/math" xmlns:v="urn:schemas-microsoft-com:vml" xmlns:wp14="http://schemas.microsoft.com/office/word/2010/wordprocessingDrawing" xmlns:wp="http://schemas.openxmlformats.org/drawingml/2006/wordprocessingDrawing" xmlns:w10="urn:schemas-microsoft-com:office:word" xmlns:w="http://schemas.openxmlformats.org/wordprocessingml/2006/main" xmlns:w14="http://schemas.microsoft.com/office/word/2010/wordml" xmlns:w15="http://schemas.microsoft.com/office/word/2012/wordml" xmlns:w16se="http://schemas.microsoft.com/office/word/2015/wordml/symex" xmlns:wpg="http://schemas.microsoft.com/office/word/2010/wordprocessingGroup" xmlns:wpi="http://schemas.microsoft.com/office/word/2010/wordprocessingInk" xmlns:wne="http://schemas.microsoft.com/office/word/2006/wordml" xmlns:wps="http://schemas.microsoft.com/office/word/2010/wordprocessingShape" mc:Ignorable="w14 w15 w16se wp14">
   <w:abstractNum w:abstractNumId="0" w15:restartNumberingAfterBreak="0">
     <w:nsid w:val="5EEA7B07"/>
     <w:multiLevelType w:val="hybridMultilevel"/>

</xml_diff>